<commit_message>
Update UNIP-MAP 2018-Sistema de Help Desk.docx
</commit_message>
<xml_diff>
--- a/UNIP-MAP 2018-Sistema de Help Desk.docx
+++ b/UNIP-MAP 2018-Sistema de Help Desk.docx
@@ -3304,14 +3304,36 @@
       <w:r>
         <w:t xml:space="preserve">Figura </w:t>
       </w:r>
-      <w:fldSimple w:instr=" SEQ Figura \* ARABIC ">
-        <w:r>
-          <w:rPr>
-            <w:noProof/>
-          </w:rPr>
-          <w:t>1</w:t>
-        </w:r>
-      </w:fldSimple>
+      <w:r>
+        <w:rPr>
+          <w:noProof/>
+        </w:rPr>
+        <w:fldChar w:fldCharType="begin"/>
+      </w:r>
+      <w:r>
+        <w:rPr>
+          <w:noProof/>
+        </w:rPr>
+        <w:instrText xml:space="preserve"> SEQ Figura \* ARABIC </w:instrText>
+      </w:r>
+      <w:r>
+        <w:rPr>
+          <w:noProof/>
+        </w:rPr>
+        <w:fldChar w:fldCharType="separate"/>
+      </w:r>
+      <w:r>
+        <w:rPr>
+          <w:noProof/>
+        </w:rPr>
+        <w:t>1</w:t>
+      </w:r>
+      <w:r>
+        <w:rPr>
+          <w:noProof/>
+        </w:rPr>
+        <w:fldChar w:fldCharType="end"/>
+      </w:r>
     </w:p>
     <w:p>
       <w:pPr>
@@ -3381,14 +3403,36 @@
       <w:r>
         <w:t xml:space="preserve">Figura </w:t>
       </w:r>
-      <w:fldSimple w:instr=" SEQ Figura \* ARABIC ">
-        <w:r>
-          <w:rPr>
-            <w:noProof/>
-          </w:rPr>
-          <w:t>2</w:t>
-        </w:r>
-      </w:fldSimple>
+      <w:r>
+        <w:rPr>
+          <w:noProof/>
+        </w:rPr>
+        <w:fldChar w:fldCharType="begin"/>
+      </w:r>
+      <w:r>
+        <w:rPr>
+          <w:noProof/>
+        </w:rPr>
+        <w:instrText xml:space="preserve"> SEQ Figura \* ARABIC </w:instrText>
+      </w:r>
+      <w:r>
+        <w:rPr>
+          <w:noProof/>
+        </w:rPr>
+        <w:fldChar w:fldCharType="separate"/>
+      </w:r>
+      <w:r>
+        <w:rPr>
+          <w:noProof/>
+        </w:rPr>
+        <w:t>2</w:t>
+      </w:r>
+      <w:r>
+        <w:rPr>
+          <w:noProof/>
+        </w:rPr>
+        <w:fldChar w:fldCharType="end"/>
+      </w:r>
     </w:p>
     <w:p/>
     <w:p>
@@ -3409,14 +3453,36 @@
       <w:r>
         <w:t xml:space="preserve">Figura </w:t>
       </w:r>
-      <w:fldSimple w:instr=" SEQ Figura \* ARABIC ">
-        <w:r>
-          <w:rPr>
-            <w:noProof/>
-          </w:rPr>
-          <w:t>3</w:t>
-        </w:r>
-      </w:fldSimple>
+      <w:r>
+        <w:rPr>
+          <w:noProof/>
+        </w:rPr>
+        <w:fldChar w:fldCharType="begin"/>
+      </w:r>
+      <w:r>
+        <w:rPr>
+          <w:noProof/>
+        </w:rPr>
+        <w:instrText xml:space="preserve"> SEQ Figura \* ARABIC </w:instrText>
+      </w:r>
+      <w:r>
+        <w:rPr>
+          <w:noProof/>
+        </w:rPr>
+        <w:fldChar w:fldCharType="separate"/>
+      </w:r>
+      <w:r>
+        <w:rPr>
+          <w:noProof/>
+        </w:rPr>
+        <w:t>3</w:t>
+      </w:r>
+      <w:r>
+        <w:rPr>
+          <w:noProof/>
+        </w:rPr>
+        <w:fldChar w:fldCharType="end"/>
+      </w:r>
     </w:p>
     <w:p>
       <w:pPr>
@@ -3485,14 +3551,36 @@
       <w:r>
         <w:t xml:space="preserve">Figura </w:t>
       </w:r>
-      <w:fldSimple w:instr=" SEQ Figura \* ARABIC ">
-        <w:r>
-          <w:rPr>
-            <w:noProof/>
-          </w:rPr>
-          <w:t>4</w:t>
-        </w:r>
-      </w:fldSimple>
+      <w:r>
+        <w:rPr>
+          <w:noProof/>
+        </w:rPr>
+        <w:fldChar w:fldCharType="begin"/>
+      </w:r>
+      <w:r>
+        <w:rPr>
+          <w:noProof/>
+        </w:rPr>
+        <w:instrText xml:space="preserve"> SEQ Figura \* ARABIC </w:instrText>
+      </w:r>
+      <w:r>
+        <w:rPr>
+          <w:noProof/>
+        </w:rPr>
+        <w:fldChar w:fldCharType="separate"/>
+      </w:r>
+      <w:r>
+        <w:rPr>
+          <w:noProof/>
+        </w:rPr>
+        <w:t>4</w:t>
+      </w:r>
+      <w:r>
+        <w:rPr>
+          <w:noProof/>
+        </w:rPr>
+        <w:fldChar w:fldCharType="end"/>
+      </w:r>
     </w:p>
     <w:p>
       <w:pPr>
@@ -3527,14 +3615,36 @@
       <w:r>
         <w:t xml:space="preserve">Figura </w:t>
       </w:r>
-      <w:fldSimple w:instr=" SEQ Figura \* ARABIC ">
-        <w:r>
-          <w:rPr>
-            <w:noProof/>
-          </w:rPr>
-          <w:t>5</w:t>
-        </w:r>
-      </w:fldSimple>
+      <w:r>
+        <w:rPr>
+          <w:noProof/>
+        </w:rPr>
+        <w:fldChar w:fldCharType="begin"/>
+      </w:r>
+      <w:r>
+        <w:rPr>
+          <w:noProof/>
+        </w:rPr>
+        <w:instrText xml:space="preserve"> SEQ Figura \* ARABIC </w:instrText>
+      </w:r>
+      <w:r>
+        <w:rPr>
+          <w:noProof/>
+        </w:rPr>
+        <w:fldChar w:fldCharType="separate"/>
+      </w:r>
+      <w:r>
+        <w:rPr>
+          <w:noProof/>
+        </w:rPr>
+        <w:t>5</w:t>
+      </w:r>
+      <w:r>
+        <w:rPr>
+          <w:noProof/>
+        </w:rPr>
+        <w:fldChar w:fldCharType="end"/>
+      </w:r>
     </w:p>
     <w:p>
       <w:pPr>
@@ -3603,14 +3713,36 @@
       <w:r>
         <w:t xml:space="preserve">Figura </w:t>
       </w:r>
-      <w:fldSimple w:instr=" SEQ Figura \* ARABIC ">
-        <w:r>
-          <w:rPr>
-            <w:noProof/>
-          </w:rPr>
-          <w:t>6</w:t>
-        </w:r>
-      </w:fldSimple>
+      <w:r>
+        <w:rPr>
+          <w:noProof/>
+        </w:rPr>
+        <w:fldChar w:fldCharType="begin"/>
+      </w:r>
+      <w:r>
+        <w:rPr>
+          <w:noProof/>
+        </w:rPr>
+        <w:instrText xml:space="preserve"> SEQ Figura \* ARABIC </w:instrText>
+      </w:r>
+      <w:r>
+        <w:rPr>
+          <w:noProof/>
+        </w:rPr>
+        <w:fldChar w:fldCharType="separate"/>
+      </w:r>
+      <w:r>
+        <w:rPr>
+          <w:noProof/>
+        </w:rPr>
+        <w:t>6</w:t>
+      </w:r>
+      <w:r>
+        <w:rPr>
+          <w:noProof/>
+        </w:rPr>
+        <w:fldChar w:fldCharType="end"/>
+      </w:r>
     </w:p>
     <w:p>
       <w:r>
@@ -3675,14 +3807,36 @@
       <w:r>
         <w:t xml:space="preserve">Figura </w:t>
       </w:r>
-      <w:fldSimple w:instr=" SEQ Figura \* ARABIC ">
-        <w:r>
-          <w:rPr>
-            <w:noProof/>
-          </w:rPr>
-          <w:t>7</w:t>
-        </w:r>
-      </w:fldSimple>
+      <w:r>
+        <w:rPr>
+          <w:noProof/>
+        </w:rPr>
+        <w:fldChar w:fldCharType="begin"/>
+      </w:r>
+      <w:r>
+        <w:rPr>
+          <w:noProof/>
+        </w:rPr>
+        <w:instrText xml:space="preserve"> SEQ Figura \* ARABIC </w:instrText>
+      </w:r>
+      <w:r>
+        <w:rPr>
+          <w:noProof/>
+        </w:rPr>
+        <w:fldChar w:fldCharType="separate"/>
+      </w:r>
+      <w:r>
+        <w:rPr>
+          <w:noProof/>
+        </w:rPr>
+        <w:t>7</w:t>
+      </w:r>
+      <w:r>
+        <w:rPr>
+          <w:noProof/>
+        </w:rPr>
+        <w:fldChar w:fldCharType="end"/>
+      </w:r>
     </w:p>
     <w:p>
       <w:pPr>
@@ -3750,33 +3904,167 @@
       <w:r>
         <w:t xml:space="preserve">Figura </w:t>
       </w:r>
-      <w:fldSimple w:instr=" SEQ Figura \* ARABIC ">
-        <w:r>
-          <w:rPr>
-            <w:noProof/>
-          </w:rPr>
-          <w:t>8</w:t>
-        </w:r>
-      </w:fldSimple>
+      <w:r>
+        <w:rPr>
+          <w:noProof/>
+        </w:rPr>
+        <w:fldChar w:fldCharType="begin"/>
+      </w:r>
+      <w:r>
+        <w:rPr>
+          <w:noProof/>
+        </w:rPr>
+        <w:instrText xml:space="preserve"> SEQ Figura \* ARABIC </w:instrText>
+      </w:r>
+      <w:r>
+        <w:rPr>
+          <w:noProof/>
+        </w:rPr>
+        <w:fldChar w:fldCharType="separate"/>
+      </w:r>
+      <w:r>
+        <w:rPr>
+          <w:noProof/>
+        </w:rPr>
+        <w:t>8</w:t>
+      </w:r>
+      <w:r>
+        <w:rPr>
+          <w:noProof/>
+        </w:rPr>
+        <w:fldChar w:fldCharType="end"/>
+      </w:r>
     </w:p>
     <w:p>
       <w:pPr>
         <w:pStyle w:val="Ttulo2"/>
       </w:pPr>
+      <w:r>
+        <w:t>3.2.2 Layouts de telas</w:t>
+      </w:r>
+    </w:p>
+    <w:p/>
+    <w:p>
+      <w:r>
+        <w:br w:type="page"/>
+      </w:r>
+    </w:p>
+    <w:p>
+      <w:pPr>
+        <w:pStyle w:val="Ttulo1"/>
+      </w:pPr>
+      <w:r>
+        <w:lastRenderedPageBreak/>
+        <w:t>4.0 Desenvolvimento do projeto</w:t>
+      </w:r>
+    </w:p>
+    <w:p>
+      <w:r>
+        <w:t>Este projeto foi desenvolvido usando o programa Visual Studio, utilizando C# para a parte desktop e ASP.NET para a parte web.</w:t>
+      </w:r>
+    </w:p>
+    <w:p>
+      <w:pPr>
+        <w:pStyle w:val="Ttulo2"/>
+      </w:pPr>
+      <w:r>
+        <w:t>4.1 Código da parte desktop</w:t>
+      </w:r>
+    </w:p>
+    <w:p>
+      <w:r>
+        <w:t>O código desenvolvido para a parte de desktop está presente no anexo 1.</w:t>
+      </w:r>
+    </w:p>
+    <w:p>
+      <w:pPr>
+        <w:pStyle w:val="Ttulo2"/>
+      </w:pPr>
+      <w:r>
+        <w:t>4.2 Código da parte web</w:t>
+      </w:r>
+    </w:p>
+    <w:p>
+      <w:r>
+        <w:t xml:space="preserve">O código desenvolvido para a parte de </w:t>
+      </w:r>
+      <w:r>
+        <w:t xml:space="preserve">web </w:t>
+      </w:r>
+      <w:r>
+        <w:t>está presente no anexo</w:t>
+      </w:r>
+      <w:r>
+        <w:t xml:space="preserve"> 2</w:t>
+      </w:r>
+      <w:r>
+        <w:t>.</w:t>
+      </w:r>
+    </w:p>
+    <w:p>
+      <w:r>
+        <w:br w:type="page"/>
+      </w:r>
+    </w:p>
+    <w:p>
+      <w:pPr>
+        <w:pStyle w:val="Ttulo1"/>
+      </w:pPr>
+      <w:r>
+        <w:lastRenderedPageBreak/>
+        <w:t>5.0 Banco de dados</w:t>
+      </w:r>
+    </w:p>
+    <w:p>
+      <w:r>
+        <w:t>Este sistema foi desenvolvido usando um banco de dados MySQL Server, e suas alterações e manutenção é feita através das ferramentas de SGBD do programa SQL Server Management Studio</w:t>
+      </w:r>
+    </w:p>
+    <w:p>
+      <w:pPr>
+        <w:pStyle w:val="Ttulo2"/>
+      </w:pPr>
+      <w:r>
+        <w:t xml:space="preserve">5.1 Modelo Conceitual </w:t>
+      </w:r>
+    </w:p>
+    <w:p>
+      <w:pPr>
+        <w:pStyle w:val="Ttulo2"/>
+      </w:pPr>
+      <w:r>
+        <w:t xml:space="preserve">5.2 Modelo Logico </w:t>
+      </w:r>
+    </w:p>
+    <w:p>
+      <w:pPr>
+        <w:pStyle w:val="Ttulo2"/>
+      </w:pPr>
+      <w:r>
+        <w:t>5.3 Modelo Físico</w:t>
+      </w:r>
+    </w:p>
+    <w:p>
+      <w:r>
+        <w:br w:type="page"/>
+      </w:r>
+    </w:p>
+    <w:p>
+      <w:pPr>
+        <w:pStyle w:val="Ttulo1"/>
+      </w:pPr>
       <w:bookmarkStart w:id="3" w:name="_GoBack"/>
       <w:r>
-        <w:t>3.2.2 Layouts de telas</w:t>
+        <w:lastRenderedPageBreak/>
+        <w:t>6.0 Requisitos de uso e desenvolvimento</w:t>
       </w:r>
     </w:p>
     <w:bookmarkEnd w:id="3"/>
     <w:p/>
-    <w:p>
-      <w:r>
-        <w:br w:type="page"/>
-      </w:r>
-    </w:p>
     <w:p/>
     <w:sectPr>
+      <w:headerReference w:type="default" r:id="rId15"/>
+      <w:footerReference w:type="default" r:id="rId16"/>
       <w:pgSz w:w="11906" w:h="16838"/>
       <w:pgMar w:top="1701" w:right="1134" w:bottom="1134" w:left="1701" w:header="709" w:footer="709" w:gutter="0"/>
       <w:pgNumType w:start="1"/>
@@ -3809,7 +4097,24 @@
       </w:r>
     </w:p>
   </w:endnote>
+  <w:endnote w:type="continuationNotice" w:id="1">
+    <w:p>
+      <w:pPr>
+        <w:spacing w:after="0" w:line="240" w:lineRule="auto"/>
+      </w:pPr>
+    </w:p>
+  </w:endnote>
 </w:endnotes>
+</file>
+
+<file path=word/footer1.xml><?xml version="1.0" encoding="utf-8"?>
+<w:ftr xmlns:wpc="http://schemas.microsoft.com/office/word/2010/wordprocessingCanvas" xmlns:cx="http://schemas.microsoft.com/office/drawing/2014/chartex" xmlns:cx1="http://schemas.microsoft.com/office/drawing/2015/9/8/chartex" xmlns:cx2="http://schemas.microsoft.com/office/drawing/2015/10/21/chartex" xmlns:cx3="http://schemas.microsoft.com/office/drawing/2016/5/9/chartex" xmlns:cx4="http://schemas.microsoft.com/office/drawing/2016/5/10/chartex" xmlns:cx5="http://schemas.microsoft.com/office/drawing/2016/5/11/chartex" xmlns:cx6="http://schemas.microsoft.com/office/drawing/2016/5/12/chartex" xmlns:cx7="http://schemas.microsoft.com/office/drawing/2016/5/13/chartex" xmlns:cx8="http://schemas.microsoft.com/office/drawing/2016/5/14/chartex" xmlns:mc="http://schemas.openxmlformats.org/markup-compatibility/2006" xmlns:aink="http://schemas.microsoft.com/office/drawing/2016/ink" xmlns:am3d="http://schemas.microsoft.com/office/drawing/2017/model3d" xmlns:o="urn:schemas-microsoft-com:office:office" xmlns:r="http://schemas.openxmlformats.org/officeDocument/2006/relationships" xmlns:m="http://schemas.openxmlformats.org/officeDocument/2006/math" xmlns:v="urn:schemas-microsoft-com:vml" xmlns:wp14="http://schemas.microsoft.com/office/word/2010/wordprocessingDrawing" xmlns:wp="http://schemas.openxmlformats.org/drawingml/2006/wordprocessingDrawing" xmlns:w10="urn:schemas-microsoft-com:office:word" xmlns:w="http://schemas.openxmlformats.org/wordprocessingml/2006/main" xmlns:w14="http://schemas.microsoft.com/office/word/2010/wordml" xmlns:w15="http://schemas.microsoft.com/office/word/2012/wordml" xmlns:w16cid="http://schemas.microsoft.com/office/word/2016/wordml/cid" xmlns:w16se="http://schemas.microsoft.com/office/word/2015/wordml/symex" xmlns:wpg="http://schemas.microsoft.com/office/word/2010/wordprocessingGroup" xmlns:wpi="http://schemas.microsoft.com/office/word/2010/wordprocessingInk" xmlns:wne="http://schemas.microsoft.com/office/word/2006/wordml" xmlns:wps="http://schemas.microsoft.com/office/word/2010/wordprocessingShape" mc:Ignorable="w14 w15 w16se w16cid wp14">
+  <w:p>
+    <w:pPr>
+      <w:pStyle w:val="Rodap"/>
+    </w:pPr>
+  </w:p>
+</w:ftr>
 </file>
 
 <file path=word/footnotes.xml><?xml version="1.0" encoding="utf-8"?>
@@ -3834,7 +4139,24 @@
       </w:r>
     </w:p>
   </w:footnote>
+  <w:footnote w:type="continuationNotice" w:id="1">
+    <w:p>
+      <w:pPr>
+        <w:spacing w:after="0" w:line="240" w:lineRule="auto"/>
+      </w:pPr>
+    </w:p>
+  </w:footnote>
 </w:footnotes>
+</file>
+
+<file path=word/header1.xml><?xml version="1.0" encoding="utf-8"?>
+<w:hdr xmlns:wpc="http://schemas.microsoft.com/office/word/2010/wordprocessingCanvas" xmlns:cx="http://schemas.microsoft.com/office/drawing/2014/chartex" xmlns:cx1="http://schemas.microsoft.com/office/drawing/2015/9/8/chartex" xmlns:cx2="http://schemas.microsoft.com/office/drawing/2015/10/21/chartex" xmlns:cx3="http://schemas.microsoft.com/office/drawing/2016/5/9/chartex" xmlns:cx4="http://schemas.microsoft.com/office/drawing/2016/5/10/chartex" xmlns:cx5="http://schemas.microsoft.com/office/drawing/2016/5/11/chartex" xmlns:cx6="http://schemas.microsoft.com/office/drawing/2016/5/12/chartex" xmlns:cx7="http://schemas.microsoft.com/office/drawing/2016/5/13/chartex" xmlns:cx8="http://schemas.microsoft.com/office/drawing/2016/5/14/chartex" xmlns:mc="http://schemas.openxmlformats.org/markup-compatibility/2006" xmlns:aink="http://schemas.microsoft.com/office/drawing/2016/ink" xmlns:am3d="http://schemas.microsoft.com/office/drawing/2017/model3d" xmlns:o="urn:schemas-microsoft-com:office:office" xmlns:r="http://schemas.openxmlformats.org/officeDocument/2006/relationships" xmlns:m="http://schemas.openxmlformats.org/officeDocument/2006/math" xmlns:v="urn:schemas-microsoft-com:vml" xmlns:wp14="http://schemas.microsoft.com/office/word/2010/wordprocessingDrawing" xmlns:wp="http://schemas.openxmlformats.org/drawingml/2006/wordprocessingDrawing" xmlns:w10="urn:schemas-microsoft-com:office:word" xmlns:w="http://schemas.openxmlformats.org/wordprocessingml/2006/main" xmlns:w14="http://schemas.microsoft.com/office/word/2010/wordml" xmlns:w15="http://schemas.microsoft.com/office/word/2012/wordml" xmlns:w16cid="http://schemas.microsoft.com/office/word/2016/wordml/cid" xmlns:w16se="http://schemas.microsoft.com/office/word/2015/wordml/symex" xmlns:wpg="http://schemas.microsoft.com/office/word/2010/wordprocessingGroup" xmlns:wpi="http://schemas.microsoft.com/office/word/2010/wordprocessingInk" xmlns:wne="http://schemas.microsoft.com/office/word/2006/wordml" xmlns:wps="http://schemas.microsoft.com/office/word/2010/wordprocessingShape" mc:Ignorable="w14 w15 w16se w16cid wp14">
+  <w:p>
+    <w:pPr>
+      <w:pStyle w:val="Cabealho"/>
+    </w:pPr>
+  </w:p>
+</w:hdr>
 </file>
 
 <file path=word/numbering.xml><?xml version="1.0" encoding="utf-8"?>
@@ -6771,6 +7093,21 @@
     <w:basedOn w:val="Fontepargpadro"/>
     <w:rsid w:val="00453BEA"/>
   </w:style>
+  <w:style w:type="paragraph" w:styleId="Reviso">
+    <w:name w:val="Revision"/>
+    <w:hidden/>
+    <w:uiPriority w:val="99"/>
+    <w:semiHidden/>
+    <w:rsid w:val="00885A85"/>
+    <w:pPr>
+      <w:spacing w:after="0" w:line="240" w:lineRule="auto"/>
+      <w:jc w:val="left"/>
+    </w:pPr>
+    <w:rPr>
+      <w:rFonts w:ascii="Arial" w:hAnsi="Arial"/>
+      <w:sz w:val="24"/>
+    </w:rPr>
+  </w:style>
 </w:styles>
 </file>
 
@@ -7040,7 +7377,7 @@
 </file>
 
 <file path=customXml/itemProps1.xml><?xml version="1.0" encoding="utf-8"?>
-<ds:datastoreItem xmlns:ds="http://schemas.openxmlformats.org/officeDocument/2006/customXml" ds:itemID="{C9AABEA8-DFEA-4952-9198-9CB11803C965}">
+<ds:datastoreItem xmlns:ds="http://schemas.openxmlformats.org/officeDocument/2006/customXml" ds:itemID="{200C343D-CE8B-44C5-AF3C-84122BC00D74}">
   <ds:schemaRefs>
     <ds:schemaRef ds:uri="http://schemas.openxmlformats.org/officeDocument/2006/bibliography"/>
   </ds:schemaRefs>

</xml_diff>